<commit_message>
Videopitch, Training of Binary Net
</commit_message>
<xml_diff>
--- a/Formal/Abgabetexte.docx
+++ b/Formal/Abgabetexte.docx
@@ -33,7 +33,19 @@
         <w:rPr>
           <w:lang w:val="de-DE"/>
         </w:rPr>
-        <w:t>Titel: Deep Learning zur Grundrissplan-Analyse - Detektion von Objektsymbolen</w:t>
+        <w:t>Titel</w:t>
+      </w:r>
+      <w:r>
+        <w:rPr>
+          <w:lang w:val="de-DE"/>
+        </w:rPr>
+        <w:t xml:space="preserve"> (max. 140 Zeichen)</w:t>
+      </w:r>
+      <w:r>
+        <w:rPr>
+          <w:lang w:val="de-DE"/>
+        </w:rPr>
+        <w:t>: Deep Learning zur Grundrissplan-Analyse - Detektion von Objektsymbolen</w:t>
       </w:r>
     </w:p>
     <w:p>
@@ -62,6 +74,12 @@
         </w:rPr>
         <w:t>Was ist das Ziel des Projekts?</w:t>
       </w:r>
+      <w:r>
+        <w:rPr>
+          <w:lang w:val="de-DE"/>
+        </w:rPr>
+        <w:t xml:space="preserve"> (max. 350 Zeichen)</w:t>
+      </w:r>
     </w:p>
     <w:p>
       <w:pPr>
@@ -113,6 +131,30 @@
         </w:rPr>
         <w:t>Warum ist euer Projekt wichtig?</w:t>
       </w:r>
+      <w:r>
+        <w:rPr>
+          <w:lang w:val="de-DE"/>
+        </w:rPr>
+        <w:t xml:space="preserve"> </w:t>
+      </w:r>
+      <w:r>
+        <w:rPr>
+          <w:lang w:val="de-DE"/>
+        </w:rPr>
+        <w:t xml:space="preserve">(max. </w:t>
+      </w:r>
+      <w:r>
+        <w:rPr>
+          <w:lang w:val="de-DE"/>
+        </w:rPr>
+        <w:t>28</w:t>
+      </w:r>
+      <w:r>
+        <w:rPr>
+          <w:lang w:val="de-DE"/>
+        </w:rPr>
+        <w:t>0 Zeichen)</w:t>
+      </w:r>
     </w:p>
     <w:p>
       <w:pPr>
@@ -146,6 +188,30 @@
         </w:rPr>
         <w:t>Wer kann eure Ergebnisse verwenden? Was ist der Anwendungsfall?</w:t>
       </w:r>
+      <w:r>
+        <w:rPr>
+          <w:lang w:val="de-DE"/>
+        </w:rPr>
+        <w:t xml:space="preserve"> </w:t>
+      </w:r>
+      <w:r>
+        <w:rPr>
+          <w:lang w:val="de-DE"/>
+        </w:rPr>
+        <w:t xml:space="preserve">(max. </w:t>
+      </w:r>
+      <w:r>
+        <w:rPr>
+          <w:lang w:val="de-DE"/>
+        </w:rPr>
+        <w:t>21</w:t>
+      </w:r>
+      <w:r>
+        <w:rPr>
+          <w:lang w:val="de-DE"/>
+        </w:rPr>
+        <w:t>0 Zeichen)</w:t>
+      </w:r>
     </w:p>
     <w:p>
       <w:pPr>
@@ -184,7 +250,31 @@
         <w:rPr>
           <w:lang w:val="de-DE"/>
         </w:rPr>
-        <w:t>Beschreibung des Datensatzes:</w:t>
+        <w:t>Beschreibung des Datensatzes</w:t>
+      </w:r>
+      <w:r>
+        <w:rPr>
+          <w:lang w:val="de-DE"/>
+        </w:rPr>
+        <w:t xml:space="preserve"> </w:t>
+      </w:r>
+      <w:r>
+        <w:rPr>
+          <w:lang w:val="de-DE"/>
+        </w:rPr>
+        <w:t>(max. 350 Zeichen)</w:t>
+      </w:r>
+      <w:r>
+        <w:rPr>
+          <w:lang w:val="de-DE"/>
+        </w:rPr>
+        <w:t>:</w:t>
+      </w:r>
+      <w:r>
+        <w:rPr>
+          <w:lang w:val="de-DE"/>
+        </w:rPr>
+        <w:t xml:space="preserve"> </w:t>
       </w:r>
     </w:p>
     <w:p>
@@ -317,7 +407,25 @@
         <w:rPr>
           <w:lang w:val="de-DE"/>
         </w:rPr>
-        <w:t>Aufbereitung der Daten und sonstige Vorbereitung:</w:t>
+        <w:t>Aufbereitung der Daten und sonstige Vorbereitung</w:t>
+      </w:r>
+      <w:r>
+        <w:rPr>
+          <w:lang w:val="de-DE"/>
+        </w:rPr>
+        <w:t xml:space="preserve"> </w:t>
+      </w:r>
+      <w:r>
+        <w:rPr>
+          <w:lang w:val="de-DE"/>
+        </w:rPr>
+        <w:t>(max. 350 Zeichen)</w:t>
+      </w:r>
+      <w:r>
+        <w:rPr>
+          <w:lang w:val="de-DE"/>
+        </w:rPr>
+        <w:t>:</w:t>
       </w:r>
     </w:p>
     <w:p>
@@ -368,7 +476,25 @@
         <w:rPr>
           <w:lang w:val="de-DE"/>
         </w:rPr>
-        <w:t>):</w:t>
+        <w:t>)</w:t>
+      </w:r>
+      <w:r>
+        <w:rPr>
+          <w:lang w:val="de-DE"/>
+        </w:rPr>
+        <w:t xml:space="preserve"> </w:t>
+      </w:r>
+      <w:r>
+        <w:rPr>
+          <w:lang w:val="de-DE"/>
+        </w:rPr>
+        <w:t>(max. 350 Zeichen)</w:t>
+      </w:r>
+      <w:r>
+        <w:rPr>
+          <w:lang w:val="de-DE"/>
+        </w:rPr>
+        <w:t>:</w:t>
       </w:r>
     </w:p>
     <w:p>

</xml_diff>